<commit_message>
Add excuse for breaking java naming convention to report
</commit_message>
<xml_diff>
--- a/SOFT252 Report.docx
+++ b/SOFT252 Report.docx
@@ -97,12 +97,7 @@
         <w:jc w:val="center"/>
       </w:pPr>
       <w:r>
-        <w:t>Chun</w:t>
-      </w:r>
-      <w:bookmarkStart w:id="0" w:name="_GoBack"/>
-      <w:bookmarkEnd w:id="0"/>
-      <w:r>
-        <w:t xml:space="preserve"> </w:t>
+        <w:t xml:space="preserve">Chun </w:t>
       </w:r>
       <w:r>
         <w:t>Wing</w:t>
@@ -776,10 +771,13 @@
       </w:r>
       <w:proofErr w:type="spellEnd"/>
       <w:r>
-        <w:t xml:space="preserve"> Swing framework used</w:t>
-      </w:r>
-      <w:r>
-        <w:t xml:space="preserve"> for our GUI </w:t>
+        <w:t xml:space="preserve"> </w:t>
+      </w:r>
+      <w:r>
+        <w:t>IDE</w:t>
+      </w:r>
+      <w:r>
+        <w:t xml:space="preserve"> </w:t>
       </w:r>
       <w:r>
         <w:t>does</w:t>
@@ -841,6 +839,16 @@
       <w:proofErr w:type="spellEnd"/>
       <w:r>
         <w:t xml:space="preserve"> IDE.</w:t>
+      </w:r>
+      <w:bookmarkStart w:id="0" w:name="_GoBack"/>
+      <w:bookmarkEnd w:id="0"/>
+    </w:p>
+    <w:p>
+      <w:pPr>
+        <w:jc w:val="both"/>
+      </w:pPr>
+      <w:r>
+        <w:t>Although the assignment required us to follow Java coding conventions, we did violate one rule. In many programming languages an _ prefix is used on local variable names with a similar name to existing variables to help distinguish them. There is no equivalent to this in the standard Java coding conventions, however our group are all from backgrounds where we use this convention frequently. We decided that the purpose of coding conventions was code readability, and therefore if the developers are all familiar with a common convention it is perfectly acceptable to use in another language.</w:t>
       </w:r>
     </w:p>
     <w:p>

</xml_diff>